<commit_message>
Changed heading level in word doc to 4 to make heading in FAQ page look better
</commit_message>
<xml_diff>
--- a/docs/faq-source.docx
+++ b/docs/faq-source.docx
@@ -479,7 +479,7 @@
     </w:p>
     <w:p>
       <w:pPr>
-        <w:pStyle w:val="Heading1"/>
+        <w:pStyle w:val="Heading4"/>
       </w:pPr>
       <w:bookmarkStart w:id="0" w:name="_Toc69713395"/>
       <w:r>
@@ -585,7 +585,7 @@
     </w:p>
     <w:p>
       <w:pPr>
-        <w:pStyle w:val="Heading1"/>
+        <w:pStyle w:val="Heading4"/>
       </w:pPr>
       <w:bookmarkStart w:id="1" w:name="_Toc69713396"/>
       <w:r>
@@ -714,7 +714,7 @@
     </w:p>
     <w:p>
       <w:pPr>
-        <w:pStyle w:val="Heading1"/>
+        <w:pStyle w:val="Heading4"/>
       </w:pPr>
       <w:bookmarkStart w:id="2" w:name="_Toc69713397"/>
       <w:r>
@@ -806,7 +806,7 @@
     </w:p>
     <w:p>
       <w:pPr>
-        <w:pStyle w:val="Heading1"/>
+        <w:pStyle w:val="Heading4"/>
       </w:pPr>
       <w:bookmarkStart w:id="3" w:name="_Toc69713398"/>
       <w:r>
@@ -831,9 +831,6 @@
         <w:t>ool?</w:t>
       </w:r>
       <w:bookmarkEnd w:id="3"/>
-      <w:r>
-        <w:t xml:space="preserve"> </w:t>
-      </w:r>
     </w:p>
     <w:p>
       <w:r>
@@ -864,7 +861,7 @@
     </w:p>
     <w:p>
       <w:pPr>
-        <w:pStyle w:val="Heading1"/>
+        <w:pStyle w:val="Heading4"/>
       </w:pPr>
       <w:bookmarkStart w:id="6" w:name="_Toc69713399"/>
       <w:r>
@@ -937,7 +934,7 @@
     </w:p>
     <w:p>
       <w:pPr>
-        <w:pStyle w:val="Heading1"/>
+        <w:pStyle w:val="Heading4"/>
       </w:pPr>
       <w:bookmarkStart w:id="7" w:name="_Toc69713400"/>
       <w:r>
@@ -1100,7 +1097,7 @@
     </w:p>
     <w:p>
       <w:pPr>
-        <w:pStyle w:val="Heading1"/>
+        <w:pStyle w:val="Heading4"/>
       </w:pPr>
       <w:bookmarkStart w:id="8" w:name="_Toc69713401"/>
       <w:r>
@@ -1172,7 +1169,7 @@
     </w:p>
     <w:p>
       <w:pPr>
-        <w:pStyle w:val="Heading1"/>
+        <w:pStyle w:val="Heading4"/>
       </w:pPr>
       <w:bookmarkStart w:id="9" w:name="_Toc69713402"/>
       <w:r>
@@ -1226,7 +1223,7 @@
     </w:p>
     <w:p>
       <w:pPr>
-        <w:pStyle w:val="Heading1"/>
+        <w:pStyle w:val="Heading4"/>
       </w:pPr>
       <w:bookmarkStart w:id="10" w:name="_Toc69713403"/>
       <w:r>
@@ -1271,7 +1268,7 @@
     </w:p>
     <w:p>
       <w:pPr>
-        <w:pStyle w:val="Heading1"/>
+        <w:pStyle w:val="Heading4"/>
       </w:pPr>
       <w:bookmarkStart w:id="11" w:name="_Toc69713404"/>
       <w:r>
@@ -1351,7 +1348,7 @@
     </w:p>
     <w:p>
       <w:pPr>
-        <w:pStyle w:val="Heading1"/>
+        <w:pStyle w:val="Heading4"/>
       </w:pPr>
       <w:bookmarkStart w:id="12" w:name="_Toc69713405"/>
       <w:r>
@@ -1392,19 +1389,22 @@
         <w:t>ften?</w:t>
       </w:r>
       <w:bookmarkEnd w:id="12"/>
-      <w:r>
-        <w:t xml:space="preserve">  </w:t>
-      </w:r>
     </w:p>
     <w:p>
       <w:r>
         <w:t xml:space="preserve">This is truly an </w:t>
       </w:r>
-      <w:proofErr w:type="spellStart"/>
-      <w:r>
-        <w:t>OpenSource</w:t>
-      </w:r>
-      <w:proofErr w:type="spellEnd"/>
+      <w:proofErr w:type="gramStart"/>
+      <w:r>
+        <w:t>Open</w:t>
+      </w:r>
+      <w:r>
+        <w:t xml:space="preserve"> </w:t>
+      </w:r>
+      <w:r>
+        <w:t>Source</w:t>
+      </w:r>
+      <w:proofErr w:type="gramEnd"/>
       <w:r>
         <w:t xml:space="preserve"> application driven by public input and data. The Division plans to make continuous improvements over time and will update the tool as additional data becomes available. We encourage stakeholders to provide feedback </w:t>
       </w:r>
@@ -1454,7 +1454,7 @@
     </w:p>
     <w:p>
       <w:pPr>
-        <w:pStyle w:val="Heading1"/>
+        <w:pStyle w:val="Heading4"/>
       </w:pPr>
       <w:bookmarkStart w:id="13" w:name="_Toc69713406"/>
       <w:r>
@@ -1473,9 +1473,6 @@
         <w:t>ool?</w:t>
       </w:r>
       <w:bookmarkEnd w:id="13"/>
-      <w:r>
-        <w:t xml:space="preserve">  </w:t>
-      </w:r>
     </w:p>
     <w:p>
       <w:r>
@@ -1511,11 +1508,9 @@
     </w:p>
     <w:p>
       <w:pPr>
-        <w:pStyle w:val="Heading1"/>
+        <w:pStyle w:val="Heading4"/>
         <w:rPr>
           <w:rFonts w:asciiTheme="minorHAnsi" w:eastAsiaTheme="minorEastAsia" w:hAnsiTheme="minorHAnsi" w:cstheme="minorBidi"/>
-          <w:sz w:val="24"/>
-          <w:szCs w:val="24"/>
         </w:rPr>
       </w:pPr>
       <w:bookmarkStart w:id="14" w:name="_Toc69713407"/>
@@ -1639,7 +1634,7 @@
     </w:p>
     <w:p>
       <w:pPr>
-        <w:pStyle w:val="Heading1"/>
+        <w:pStyle w:val="Heading4"/>
       </w:pPr>
       <w:bookmarkStart w:id="15" w:name="_Toc69713408"/>
       <w:r>
@@ -1792,7 +1787,7 @@
     </w:p>
     <w:p>
       <w:pPr>
-        <w:pStyle w:val="Heading1"/>
+        <w:pStyle w:val="Heading4"/>
       </w:pPr>
       <w:bookmarkStart w:id="16" w:name="_Toc69713409"/>
       <w:r>
@@ -1858,14 +1853,13 @@
     </w:p>
     <w:p>
       <w:pPr>
-        <w:pStyle w:val="Heading1"/>
+        <w:pStyle w:val="Heading4"/>
         <w:rPr>
           <w:color w:val="FF0000"/>
         </w:rPr>
       </w:pPr>
       <w:bookmarkStart w:id="17" w:name="_Toc69713410"/>
       <w:r>
-        <w:lastRenderedPageBreak/>
         <w:t xml:space="preserve">How is </w:t>
       </w:r>
       <w:r>
@@ -1940,7 +1934,7 @@
     </w:p>
     <w:p>
       <w:pPr>
-        <w:pStyle w:val="Heading1"/>
+        <w:pStyle w:val="Heading4"/>
       </w:pPr>
       <w:bookmarkStart w:id="18" w:name="_Toc69713411"/>
       <w:r>
@@ -2010,7 +2004,11 @@
         <w:t xml:space="preserve"> </w:t>
       </w:r>
       <w:r>
-        <w:t xml:space="preserve">in the “About/Help” drop-down </w:t>
+        <w:t xml:space="preserve">in the </w:t>
+      </w:r>
+      <w:r>
+        <w:lastRenderedPageBreak/>
+        <w:t xml:space="preserve">“About/Help” drop-down </w:t>
       </w:r>
       <w:r>
         <w:t>tab</w:t>
@@ -2027,7 +2025,7 @@
     </w:p>
     <w:p>
       <w:pPr>
-        <w:pStyle w:val="Heading1"/>
+        <w:pStyle w:val="Heading4"/>
       </w:pPr>
       <w:bookmarkStart w:id="19" w:name="_Toc69713412"/>
       <w:r>
@@ -2049,9 +2047,6 @@
         <w:t>?</w:t>
       </w:r>
       <w:bookmarkEnd w:id="19"/>
-      <w:r>
-        <w:t xml:space="preserve"> </w:t>
-      </w:r>
     </w:p>
     <w:p>
       <w:r>
@@ -3658,6 +3653,51 @@
       <w:szCs w:val="26"/>
     </w:rPr>
   </w:style>
+  <w:style w:type="paragraph" w:styleId="Heading3">
+    <w:name w:val="heading 3"/>
+    <w:basedOn w:val="Normal"/>
+    <w:next w:val="Normal"/>
+    <w:link w:val="Heading3Char"/>
+    <w:uiPriority w:val="9"/>
+    <w:unhideWhenUsed/>
+    <w:qFormat/>
+    <w:rsid w:val="00E74680"/>
+    <w:pPr>
+      <w:keepNext/>
+      <w:keepLines/>
+      <w:spacing w:before="40" w:after="0"/>
+      <w:outlineLvl w:val="2"/>
+    </w:pPr>
+    <w:rPr>
+      <w:rFonts w:eastAsiaTheme="majorEastAsia" w:cs="Arial"/>
+      <w:b/>
+      <w:bCs/>
+      <w:color w:val="1F3763" w:themeColor="accent1" w:themeShade="7F"/>
+      <w:szCs w:val="24"/>
+    </w:rPr>
+  </w:style>
+  <w:style w:type="paragraph" w:styleId="Heading4">
+    <w:name w:val="heading 4"/>
+    <w:basedOn w:val="Normal"/>
+    <w:next w:val="Normal"/>
+    <w:link w:val="Heading4Char"/>
+    <w:uiPriority w:val="9"/>
+    <w:unhideWhenUsed/>
+    <w:qFormat/>
+    <w:rsid w:val="00734202"/>
+    <w:pPr>
+      <w:keepNext/>
+      <w:keepLines/>
+      <w:spacing w:before="40" w:after="0"/>
+      <w:outlineLvl w:val="3"/>
+    </w:pPr>
+    <w:rPr>
+      <w:rFonts w:asciiTheme="majorHAnsi" w:eastAsiaTheme="majorEastAsia" w:hAnsiTheme="majorHAnsi" w:cstheme="majorBidi"/>
+      <w:i/>
+      <w:iCs/>
+      <w:color w:val="2F5496" w:themeColor="accent1" w:themeShade="BF"/>
+    </w:rPr>
+  </w:style>
   <w:style w:type="character" w:default="1" w:styleId="DefaultParagraphFont">
     <w:name w:val="Default Paragraph Font"/>
     <w:uiPriority w:val="1"/>
@@ -4024,6 +4064,35 @@
     <w:rsid w:val="008F3B32"/>
     <w:rPr>
       <w:vertAlign w:val="superscript"/>
+    </w:rPr>
+  </w:style>
+  <w:style w:type="character" w:customStyle="1" w:styleId="Heading3Char">
+    <w:name w:val="Heading 3 Char"/>
+    <w:basedOn w:val="DefaultParagraphFont"/>
+    <w:link w:val="Heading3"/>
+    <w:uiPriority w:val="9"/>
+    <w:rsid w:val="00E74680"/>
+    <w:rPr>
+      <w:rFonts w:ascii="Arial" w:eastAsiaTheme="majorEastAsia" w:hAnsi="Arial" w:cs="Arial"/>
+      <w:b/>
+      <w:bCs/>
+      <w:color w:val="1F3763" w:themeColor="accent1" w:themeShade="7F"/>
+      <w:sz w:val="24"/>
+      <w:szCs w:val="24"/>
+    </w:rPr>
+  </w:style>
+  <w:style w:type="character" w:customStyle="1" w:styleId="Heading4Char">
+    <w:name w:val="Heading 4 Char"/>
+    <w:basedOn w:val="DefaultParagraphFont"/>
+    <w:link w:val="Heading4"/>
+    <w:uiPriority w:val="9"/>
+    <w:rsid w:val="00734202"/>
+    <w:rPr>
+      <w:rFonts w:asciiTheme="majorHAnsi" w:eastAsiaTheme="majorEastAsia" w:hAnsiTheme="majorHAnsi" w:cstheme="majorBidi"/>
+      <w:i/>
+      <w:iCs/>
+      <w:color w:val="2F5496" w:themeColor="accent1" w:themeShade="BF"/>
+      <w:sz w:val="24"/>
     </w:rPr>
   </w:style>
 </w:styles>

</xml_diff>